<commit_message>
working on first components
</commit_message>
<xml_diff>
--- a/React Notes.docx
+++ b/React Notes.docx
@@ -1598,10 +1598,962 @@
           </wp:inline>
         </w:drawing>
       </w:r>
+    </w:p>
+    <w:p>
+      <w:r>
+        <w:t xml:space="preserve">In React we are not allowed to have 2 root </w:t>
+      </w:r>
+      <w:proofErr w:type="spellStart"/>
+      <w:r>
+        <w:t>divs</w:t>
+      </w:r>
+      <w:r>
+        <w:t>.</w:t>
+      </w:r>
+      <w:proofErr w:type="spellEnd"/>
+      <w:r>
+        <w:t xml:space="preserve"> Take the example below:</w:t>
+      </w:r>
+    </w:p>
+    <w:p>
+      <w:r>
+        <w:rPr>
+          <w:noProof/>
+        </w:rPr>
+        <w:drawing>
+          <wp:inline distT="0" distB="0" distL="0" distR="0" wp14:anchorId="7CD1EDFD" wp14:editId="1CA40FC7">
+            <wp:extent cx="2943225" cy="2762250"/>
+            <wp:effectExtent l="0" t="0" r="9525" b="0"/>
+            <wp:docPr id="17" name="Picture 17"/>
+            <wp:cNvGraphicFramePr>
+              <a:graphicFrameLocks xmlns:a="http://schemas.openxmlformats.org/drawingml/2006/main" noChangeAspect="1"/>
+            </wp:cNvGraphicFramePr>
+            <a:graphic xmlns:a="http://schemas.openxmlformats.org/drawingml/2006/main">
+              <a:graphicData uri="http://schemas.openxmlformats.org/drawingml/2006/picture">
+                <pic:pic xmlns:pic="http://schemas.openxmlformats.org/drawingml/2006/picture">
+                  <pic:nvPicPr>
+                    <pic:cNvPr id="1" name=""/>
+                    <pic:cNvPicPr/>
+                  </pic:nvPicPr>
+                  <pic:blipFill>
+                    <a:blip r:embed="rId20"/>
+                    <a:stretch>
+                      <a:fillRect/>
+                    </a:stretch>
+                  </pic:blipFill>
+                  <pic:spPr>
+                    <a:xfrm>
+                      <a:off x="0" y="0"/>
+                      <a:ext cx="2943225" cy="2762250"/>
+                    </a:xfrm>
+                    <a:prstGeom prst="rect">
+                      <a:avLst/>
+                    </a:prstGeom>
+                  </pic:spPr>
+                </pic:pic>
+              </a:graphicData>
+            </a:graphic>
+          </wp:inline>
+        </w:drawing>
+      </w:r>
+    </w:p>
+    <w:p>
+      <w:r>
+        <w:t>We cannot have another dive next to the main div but there are some workarounds in which we will dive in later.</w:t>
+      </w:r>
+    </w:p>
+    <w:p>
+      <w:pPr>
+        <w:pStyle w:val="Heading2"/>
+      </w:pPr>
+      <w:r>
+        <w:t xml:space="preserve">Adding </w:t>
+      </w:r>
+      <w:r>
+        <w:t xml:space="preserve">Basic CSS </w:t>
+      </w:r>
+      <w:r>
+        <w:t>Styling</w:t>
+      </w:r>
+    </w:p>
+    <w:p>
+      <w:r>
+        <w:t xml:space="preserve">For this we are going to use CSS which we will put next to our JS file. The </w:t>
+      </w:r>
+      <w:proofErr w:type="spellStart"/>
+      <w:r>
+        <w:t>css</w:t>
+      </w:r>
+      <w:proofErr w:type="spellEnd"/>
+      <w:r>
+        <w:t xml:space="preserve"> we will get from the course.</w:t>
+      </w:r>
+    </w:p>
+    <w:p>
+      <w:pPr>
+        <w:pStyle w:val="Heading2"/>
+      </w:pPr>
+      <w:r>
+        <w:rPr>
+          <w:noProof/>
+        </w:rPr>
+        <w:drawing>
+          <wp:inline distT="0" distB="0" distL="0" distR="0" wp14:anchorId="0CE36896" wp14:editId="0B300628">
+            <wp:extent cx="5829300" cy="3209925"/>
+            <wp:effectExtent l="0" t="0" r="0" b="9525"/>
+            <wp:docPr id="18" name="Picture 18"/>
+            <wp:cNvGraphicFramePr>
+              <a:graphicFrameLocks xmlns:a="http://schemas.openxmlformats.org/drawingml/2006/main" noChangeAspect="1"/>
+            </wp:cNvGraphicFramePr>
+            <a:graphic xmlns:a="http://schemas.openxmlformats.org/drawingml/2006/main">
+              <a:graphicData uri="http://schemas.openxmlformats.org/drawingml/2006/picture">
+                <pic:pic xmlns:pic="http://schemas.openxmlformats.org/drawingml/2006/picture">
+                  <pic:nvPicPr>
+                    <pic:cNvPr id="1" name=""/>
+                    <pic:cNvPicPr/>
+                  </pic:nvPicPr>
+                  <pic:blipFill>
+                    <a:blip r:embed="rId21"/>
+                    <a:stretch>
+                      <a:fillRect/>
+                    </a:stretch>
+                  </pic:blipFill>
+                  <pic:spPr>
+                    <a:xfrm>
+                      <a:off x="0" y="0"/>
+                      <a:ext cx="5829300" cy="3209925"/>
+                    </a:xfrm>
+                    <a:prstGeom prst="rect">
+                      <a:avLst/>
+                    </a:prstGeom>
+                  </pic:spPr>
+                </pic:pic>
+              </a:graphicData>
+            </a:graphic>
+          </wp:inline>
+        </w:drawing>
+      </w:r>
+    </w:p>
+    <w:p>
+      <w:r>
+        <w:t xml:space="preserve">After that we have to import the CSS file </w:t>
+      </w:r>
+      <w:r>
+        <w:t xml:space="preserve">into our component and instead of adding class to the JSX we add </w:t>
+      </w:r>
+      <w:proofErr w:type="spellStart"/>
+      <w:r>
+        <w:t>className</w:t>
+      </w:r>
+      <w:proofErr w:type="spellEnd"/>
+      <w:r>
+        <w:t>.</w:t>
+      </w:r>
+    </w:p>
+    <w:p>
+      <w:r>
+        <w:t>We can also use SASS but for now I’m going to use CSS</w:t>
+      </w:r>
+    </w:p>
+    <w:p>
+      <w:pPr>
+        <w:pStyle w:val="Heading2"/>
+      </w:pPr>
+      <w:r>
+        <w:t>Outputting Dynamic Data and Working with Expressions in JSX</w:t>
+      </w:r>
+    </w:p>
+    <w:p>
+      <w:pPr>
+        <w:pStyle w:val="Heading2"/>
+      </w:pPr>
+      <w:r>
+        <w:rPr>
+          <w:noProof/>
+        </w:rPr>
+        <w:drawing>
+          <wp:inline distT="0" distB="0" distL="0" distR="0" wp14:anchorId="0E2E4EB7" wp14:editId="218E7090">
+            <wp:extent cx="6638925" cy="4438650"/>
+            <wp:effectExtent l="0" t="0" r="9525" b="0"/>
+            <wp:docPr id="19" name="Picture 19"/>
+            <wp:cNvGraphicFramePr>
+              <a:graphicFrameLocks xmlns:a="http://schemas.openxmlformats.org/drawingml/2006/main" noChangeAspect="1"/>
+            </wp:cNvGraphicFramePr>
+            <a:graphic xmlns:a="http://schemas.openxmlformats.org/drawingml/2006/main">
+              <a:graphicData uri="http://schemas.openxmlformats.org/drawingml/2006/picture">
+                <pic:pic xmlns:pic="http://schemas.openxmlformats.org/drawingml/2006/picture">
+                  <pic:nvPicPr>
+                    <pic:cNvPr id="1" name=""/>
+                    <pic:cNvPicPr/>
+                  </pic:nvPicPr>
+                  <pic:blipFill>
+                    <a:blip r:embed="rId22"/>
+                    <a:stretch>
+                      <a:fillRect/>
+                    </a:stretch>
+                  </pic:blipFill>
+                  <pic:spPr>
+                    <a:xfrm>
+                      <a:off x="0" y="0"/>
+                      <a:ext cx="6638925" cy="4438650"/>
+                    </a:xfrm>
+                    <a:prstGeom prst="rect">
+                      <a:avLst/>
+                    </a:prstGeom>
+                  </pic:spPr>
+                </pic:pic>
+              </a:graphicData>
+            </a:graphic>
+          </wp:inline>
+        </w:drawing>
+      </w:r>
+    </w:p>
+    <w:p>
+      <w:r>
+        <w:t xml:space="preserve">This being </w:t>
+      </w:r>
+      <w:proofErr w:type="spellStart"/>
+      <w:r>
+        <w:t>Javascript</w:t>
+      </w:r>
+      <w:proofErr w:type="spellEnd"/>
+      <w:r>
+        <w:t xml:space="preserve"> we can use normal variables and functions to output some sort of dynamic data for now. Keep in mind that for date we have to use </w:t>
+      </w:r>
+      <w:proofErr w:type="spellStart"/>
+      <w:proofErr w:type="gramStart"/>
+      <w:r>
+        <w:t>toISOString</w:t>
+      </w:r>
+      <w:proofErr w:type="spellEnd"/>
+      <w:r>
+        <w:t>(</w:t>
+      </w:r>
+      <w:proofErr w:type="gramEnd"/>
+      <w:r>
+        <w:t>) method because otherwise it will return an object and react cannot display that</w:t>
+      </w:r>
+    </w:p>
+    <w:p/>
+    <w:p>
+      <w:pPr>
+        <w:pStyle w:val="Heading2"/>
+      </w:pPr>
+      <w:r>
+        <w:t>Passing Data via ‘props’</w:t>
+      </w:r>
+    </w:p>
+    <w:p>
+      <w:pPr>
+        <w:pStyle w:val="Heading2"/>
+        <w:rPr>
+          <w:rFonts w:asciiTheme="minorHAnsi" w:hAnsiTheme="minorHAnsi" w:cstheme="minorHAnsi"/>
+          <w:b w:val="0"/>
+          <w:sz w:val="22"/>
+          <w:szCs w:val="22"/>
+        </w:rPr>
+      </w:pPr>
+      <w:r>
+        <w:rPr>
+          <w:rFonts w:asciiTheme="minorHAnsi" w:hAnsiTheme="minorHAnsi" w:cstheme="minorHAnsi"/>
+          <w:b w:val="0"/>
+          <w:sz w:val="22"/>
+          <w:szCs w:val="22"/>
+        </w:rPr>
+        <w:t>In React we can make our components reusable by adding parameters and a concept called props.</w:t>
+      </w:r>
+      <w:r>
+        <w:rPr>
+          <w:rFonts w:asciiTheme="minorHAnsi" w:hAnsiTheme="minorHAnsi" w:cstheme="minorHAnsi"/>
+          <w:b w:val="0"/>
+          <w:sz w:val="22"/>
+          <w:szCs w:val="22"/>
+        </w:rPr>
+        <w:t xml:space="preserve"> </w:t>
+      </w:r>
+      <w:proofErr w:type="gramStart"/>
+      <w:r>
+        <w:rPr>
+          <w:rFonts w:asciiTheme="minorHAnsi" w:hAnsiTheme="minorHAnsi" w:cstheme="minorHAnsi"/>
+          <w:b w:val="0"/>
+          <w:sz w:val="22"/>
+          <w:szCs w:val="22"/>
+        </w:rPr>
+        <w:t>So</w:t>
+      </w:r>
+      <w:proofErr w:type="gramEnd"/>
+      <w:r>
+        <w:rPr>
+          <w:rFonts w:asciiTheme="minorHAnsi" w:hAnsiTheme="minorHAnsi" w:cstheme="minorHAnsi"/>
+          <w:b w:val="0"/>
+          <w:sz w:val="22"/>
+          <w:szCs w:val="22"/>
+        </w:rPr>
+        <w:t xml:space="preserve"> in react our custom components can have attributes</w:t>
+      </w:r>
+    </w:p>
+    <w:p>
+      <w:pPr>
+        <w:pStyle w:val="Heading2"/>
+        <w:rPr>
+          <w:rFonts w:asciiTheme="minorHAnsi" w:hAnsiTheme="minorHAnsi" w:cstheme="minorHAnsi"/>
+          <w:b w:val="0"/>
+          <w:sz w:val="22"/>
+          <w:szCs w:val="22"/>
+        </w:rPr>
+      </w:pPr>
+      <w:r>
+        <w:rPr>
+          <w:rFonts w:asciiTheme="minorHAnsi" w:hAnsiTheme="minorHAnsi" w:cstheme="minorHAnsi"/>
+          <w:b w:val="0"/>
+          <w:sz w:val="22"/>
+          <w:szCs w:val="22"/>
+        </w:rPr>
+        <w:t>In every react component we will have a parameter called props which will be an object that data is stored in</w:t>
+      </w:r>
+    </w:p>
+    <w:p>
+      <w:pPr>
+        <w:pStyle w:val="Heading2"/>
+        <w:rPr>
+          <w:rFonts w:asciiTheme="minorHAnsi" w:hAnsiTheme="minorHAnsi" w:cstheme="minorHAnsi"/>
+          <w:b w:val="0"/>
+          <w:sz w:val="22"/>
+          <w:szCs w:val="22"/>
+        </w:rPr>
+      </w:pPr>
+      <w:r>
+        <w:rPr>
+          <w:rFonts w:asciiTheme="minorHAnsi" w:hAnsiTheme="minorHAnsi" w:cstheme="minorHAnsi"/>
+          <w:b w:val="0"/>
+          <w:sz w:val="22"/>
+          <w:szCs w:val="22"/>
+        </w:rPr>
+        <w:t xml:space="preserve">The data for our </w:t>
+      </w:r>
+      <w:proofErr w:type="spellStart"/>
+      <w:r>
+        <w:rPr>
+          <w:rFonts w:asciiTheme="minorHAnsi" w:hAnsiTheme="minorHAnsi" w:cstheme="minorHAnsi"/>
+          <w:b w:val="0"/>
+          <w:sz w:val="22"/>
+          <w:szCs w:val="22"/>
+        </w:rPr>
+        <w:t>expenseItem</w:t>
+      </w:r>
+      <w:proofErr w:type="spellEnd"/>
+      <w:r>
+        <w:rPr>
+          <w:rFonts w:asciiTheme="minorHAnsi" w:hAnsiTheme="minorHAnsi" w:cstheme="minorHAnsi"/>
+          <w:b w:val="0"/>
+          <w:sz w:val="22"/>
+          <w:szCs w:val="22"/>
+        </w:rPr>
+        <w:t xml:space="preserve"> components will be in the App.js file</w:t>
+      </w:r>
+    </w:p>
+    <w:p>
+      <w:pPr>
+        <w:pStyle w:val="Heading2"/>
+        <w:rPr>
+          <w:rFonts w:asciiTheme="minorHAnsi" w:hAnsiTheme="minorHAnsi" w:cstheme="minorHAnsi"/>
+          <w:b w:val="0"/>
+          <w:sz w:val="22"/>
+          <w:szCs w:val="22"/>
+        </w:rPr>
+      </w:pPr>
+    </w:p>
+    <w:p>
+      <w:pPr>
+        <w:pStyle w:val="Heading2"/>
+        <w:rPr>
+          <w:rFonts w:asciiTheme="minorHAnsi" w:hAnsiTheme="minorHAnsi" w:cstheme="minorHAnsi"/>
+          <w:b w:val="0"/>
+          <w:sz w:val="22"/>
+          <w:szCs w:val="22"/>
+        </w:rPr>
+      </w:pPr>
+      <w:r>
+        <w:rPr>
+          <w:noProof/>
+        </w:rPr>
+        <w:drawing>
+          <wp:inline distT="0" distB="0" distL="0" distR="0" wp14:anchorId="2239AA55" wp14:editId="09482140">
+            <wp:extent cx="6324600" cy="4485303"/>
+            <wp:effectExtent l="0" t="0" r="0" b="0"/>
+            <wp:docPr id="20" name="Picture 20"/>
+            <wp:cNvGraphicFramePr>
+              <a:graphicFrameLocks xmlns:a="http://schemas.openxmlformats.org/drawingml/2006/main" noChangeAspect="1"/>
+            </wp:cNvGraphicFramePr>
+            <a:graphic xmlns:a="http://schemas.openxmlformats.org/drawingml/2006/main">
+              <a:graphicData uri="http://schemas.openxmlformats.org/drawingml/2006/picture">
+                <pic:pic xmlns:pic="http://schemas.openxmlformats.org/drawingml/2006/picture">
+                  <pic:nvPicPr>
+                    <pic:cNvPr id="1" name=""/>
+                    <pic:cNvPicPr/>
+                  </pic:nvPicPr>
+                  <pic:blipFill>
+                    <a:blip r:embed="rId23"/>
+                    <a:stretch>
+                      <a:fillRect/>
+                    </a:stretch>
+                  </pic:blipFill>
+                  <pic:spPr>
+                    <a:xfrm>
+                      <a:off x="0" y="0"/>
+                      <a:ext cx="6333855" cy="4491866"/>
+                    </a:xfrm>
+                    <a:prstGeom prst="rect">
+                      <a:avLst/>
+                    </a:prstGeom>
+                  </pic:spPr>
+                </pic:pic>
+              </a:graphicData>
+            </a:graphic>
+          </wp:inline>
+        </w:drawing>
+      </w:r>
+    </w:p>
+    <w:p>
+      <w:pPr>
+        <w:pStyle w:val="Heading2"/>
+        <w:rPr>
+          <w:rFonts w:asciiTheme="minorHAnsi" w:hAnsiTheme="minorHAnsi" w:cstheme="minorHAnsi"/>
+          <w:b w:val="0"/>
+          <w:sz w:val="22"/>
+          <w:szCs w:val="22"/>
+        </w:rPr>
+      </w:pPr>
+      <w:r>
+        <w:rPr>
+          <w:rFonts w:asciiTheme="minorHAnsi" w:hAnsiTheme="minorHAnsi" w:cstheme="minorHAnsi"/>
+          <w:b w:val="0"/>
+          <w:sz w:val="22"/>
+          <w:szCs w:val="22"/>
+        </w:rPr>
+        <w:t>Here we have some dummy data from the course and above is the way we write the parameters that our newly displayed component will use</w:t>
+      </w:r>
+    </w:p>
+    <w:p>
+      <w:pPr>
+        <w:pStyle w:val="Heading2"/>
+        <w:rPr>
+          <w:rFonts w:asciiTheme="minorHAnsi" w:hAnsiTheme="minorHAnsi" w:cstheme="minorHAnsi"/>
+          <w:b w:val="0"/>
+          <w:sz w:val="22"/>
+          <w:szCs w:val="22"/>
+        </w:rPr>
+      </w:pPr>
+      <w:r>
+        <w:rPr>
+          <w:rFonts w:asciiTheme="minorHAnsi" w:hAnsiTheme="minorHAnsi" w:cstheme="minorHAnsi"/>
+          <w:b w:val="0"/>
+          <w:sz w:val="22"/>
+          <w:szCs w:val="22"/>
+        </w:rPr>
+        <w:t>Ex. title={expense[0</w:t>
+      </w:r>
+      <w:proofErr w:type="gramStart"/>
+      <w:r>
+        <w:rPr>
+          <w:rFonts w:asciiTheme="minorHAnsi" w:hAnsiTheme="minorHAnsi" w:cstheme="minorHAnsi"/>
+          <w:b w:val="0"/>
+          <w:sz w:val="22"/>
+          <w:szCs w:val="22"/>
+        </w:rPr>
+        <w:t>].title</w:t>
+      </w:r>
+      <w:proofErr w:type="gramEnd"/>
+      <w:r>
+        <w:rPr>
+          <w:rFonts w:asciiTheme="minorHAnsi" w:hAnsiTheme="minorHAnsi" w:cstheme="minorHAnsi"/>
+          <w:b w:val="0"/>
+          <w:sz w:val="22"/>
+          <w:szCs w:val="22"/>
+        </w:rPr>
+        <w:t>} etc.</w:t>
+      </w:r>
+    </w:p>
+    <w:p>
+      <w:pPr>
+        <w:pStyle w:val="Heading2"/>
+        <w:rPr>
+          <w:rFonts w:asciiTheme="minorHAnsi" w:hAnsiTheme="minorHAnsi" w:cstheme="minorHAnsi"/>
+          <w:b w:val="0"/>
+          <w:sz w:val="22"/>
+          <w:szCs w:val="22"/>
+        </w:rPr>
+      </w:pPr>
+      <w:r>
+        <w:rPr>
+          <w:rFonts w:asciiTheme="minorHAnsi" w:hAnsiTheme="minorHAnsi" w:cstheme="minorHAnsi"/>
+          <w:b w:val="0"/>
+          <w:sz w:val="22"/>
+          <w:szCs w:val="22"/>
+        </w:rPr>
+        <w:t>Now this is only the first part of the job the next is to make sure that our component accepts this data</w:t>
+      </w:r>
+    </w:p>
+    <w:p>
+      <w:pPr>
+        <w:pStyle w:val="Heading2"/>
+        <w:rPr>
+          <w:rFonts w:asciiTheme="minorHAnsi" w:hAnsiTheme="minorHAnsi" w:cstheme="minorHAnsi"/>
+          <w:b w:val="0"/>
+          <w:sz w:val="22"/>
+          <w:szCs w:val="22"/>
+        </w:rPr>
+      </w:pPr>
+      <w:r>
+        <w:rPr>
+          <w:noProof/>
+        </w:rPr>
+        <w:drawing>
+          <wp:inline distT="0" distB="0" distL="0" distR="0" wp14:anchorId="6EF4F235" wp14:editId="45FCDE27">
+            <wp:extent cx="5724525" cy="3133725"/>
+            <wp:effectExtent l="0" t="0" r="9525" b="9525"/>
+            <wp:docPr id="21" name="Picture 21"/>
+            <wp:cNvGraphicFramePr>
+              <a:graphicFrameLocks xmlns:a="http://schemas.openxmlformats.org/drawingml/2006/main" noChangeAspect="1"/>
+            </wp:cNvGraphicFramePr>
+            <a:graphic xmlns:a="http://schemas.openxmlformats.org/drawingml/2006/main">
+              <a:graphicData uri="http://schemas.openxmlformats.org/drawingml/2006/picture">
+                <pic:pic xmlns:pic="http://schemas.openxmlformats.org/drawingml/2006/picture">
+                  <pic:nvPicPr>
+                    <pic:cNvPr id="1" name=""/>
+                    <pic:cNvPicPr/>
+                  </pic:nvPicPr>
+                  <pic:blipFill>
+                    <a:blip r:embed="rId24"/>
+                    <a:stretch>
+                      <a:fillRect/>
+                    </a:stretch>
+                  </pic:blipFill>
+                  <pic:spPr>
+                    <a:xfrm>
+                      <a:off x="0" y="0"/>
+                      <a:ext cx="5724525" cy="3133725"/>
+                    </a:xfrm>
+                    <a:prstGeom prst="rect">
+                      <a:avLst/>
+                    </a:prstGeom>
+                  </pic:spPr>
+                </pic:pic>
+              </a:graphicData>
+            </a:graphic>
+          </wp:inline>
+        </w:drawing>
+      </w:r>
+      <w:r>
+        <w:rPr>
+          <w:rFonts w:asciiTheme="minorHAnsi" w:hAnsiTheme="minorHAnsi" w:cstheme="minorHAnsi"/>
+          <w:b w:val="0"/>
+          <w:sz w:val="22"/>
+          <w:szCs w:val="22"/>
+        </w:rPr>
+        <w:t>’</w:t>
+      </w:r>
+    </w:p>
+    <w:p>
+      <w:pPr>
+        <w:pStyle w:val="Heading2"/>
+        <w:rPr>
+          <w:rFonts w:asciiTheme="minorHAnsi" w:hAnsiTheme="minorHAnsi" w:cstheme="minorHAnsi"/>
+          <w:b w:val="0"/>
+          <w:sz w:val="22"/>
+          <w:szCs w:val="22"/>
+        </w:rPr>
+      </w:pPr>
+      <w:r>
+        <w:rPr>
+          <w:rFonts w:asciiTheme="minorHAnsi" w:hAnsiTheme="minorHAnsi" w:cstheme="minorHAnsi"/>
+          <w:b w:val="0"/>
+          <w:sz w:val="22"/>
+          <w:szCs w:val="22"/>
+        </w:rPr>
+        <w:t>In the props objects we get key, value pairs.</w:t>
+      </w:r>
+    </w:p>
+    <w:p>
+      <w:pPr>
+        <w:pStyle w:val="Heading2"/>
+        <w:rPr>
+          <w:rFonts w:asciiTheme="minorHAnsi" w:hAnsiTheme="minorHAnsi" w:cstheme="minorHAnsi"/>
+          <w:b w:val="0"/>
+          <w:sz w:val="22"/>
+          <w:szCs w:val="22"/>
+        </w:rPr>
+      </w:pPr>
+      <w:r>
+        <w:rPr>
+          <w:rFonts w:asciiTheme="minorHAnsi" w:hAnsiTheme="minorHAnsi" w:cstheme="minorHAnsi"/>
+          <w:b w:val="0"/>
+          <w:sz w:val="22"/>
+          <w:szCs w:val="22"/>
+        </w:rPr>
+        <w:t>The key which you access in on your prop object has to have the same name as you picked for your new component attribute.</w:t>
+      </w:r>
+      <w:r>
+        <w:rPr>
+          <w:rFonts w:asciiTheme="minorHAnsi" w:hAnsiTheme="minorHAnsi" w:cstheme="minorHAnsi"/>
+          <w:b w:val="0"/>
+          <w:sz w:val="22"/>
+          <w:szCs w:val="22"/>
+        </w:rPr>
+        <w:t xml:space="preserve"> </w:t>
+      </w:r>
+    </w:p>
+    <w:p>
+      <w:pPr>
+        <w:pStyle w:val="Heading2"/>
+        <w:rPr>
+          <w:rFonts w:asciiTheme="minorHAnsi" w:hAnsiTheme="minorHAnsi" w:cstheme="minorHAnsi"/>
+          <w:b w:val="0"/>
+          <w:sz w:val="22"/>
+          <w:szCs w:val="22"/>
+        </w:rPr>
+      </w:pPr>
+      <w:r>
+        <w:rPr>
+          <w:rFonts w:asciiTheme="minorHAnsi" w:hAnsiTheme="minorHAnsi" w:cstheme="minorHAnsi"/>
+          <w:b w:val="0"/>
+          <w:sz w:val="22"/>
+          <w:szCs w:val="22"/>
+        </w:rPr>
+        <w:t>And this is how you share date between react components.</w:t>
+      </w:r>
+    </w:p>
+    <w:p>
+      <w:pPr>
+        <w:pStyle w:val="Heading2"/>
+        <w:rPr>
+          <w:rFonts w:asciiTheme="minorHAnsi" w:hAnsiTheme="minorHAnsi" w:cstheme="minorHAnsi"/>
+          <w:sz w:val="22"/>
+          <w:szCs w:val="22"/>
+        </w:rPr>
+      </w:pPr>
+      <w:r>
+        <w:rPr>
+          <w:rFonts w:asciiTheme="minorHAnsi" w:hAnsiTheme="minorHAnsi" w:cstheme="minorHAnsi"/>
+          <w:sz w:val="22"/>
+          <w:szCs w:val="22"/>
+        </w:rPr>
+        <w:t>You will use props all the time, it allows you to make your components reusable and it allows to pass date from another component to this component</w:t>
+      </w:r>
+    </w:p>
+    <w:p>
+      <w:pPr>
+        <w:pStyle w:val="Heading2"/>
+      </w:pPr>
+      <w:r>
+        <w:t xml:space="preserve"> </w:t>
+      </w:r>
+      <w:r>
+        <w:t xml:space="preserve">Adding “normal” </w:t>
+      </w:r>
+      <w:proofErr w:type="spellStart"/>
+      <w:r>
+        <w:t>Javascript</w:t>
+      </w:r>
+      <w:proofErr w:type="spellEnd"/>
+      <w:r>
+        <w:t xml:space="preserve"> logic to our components</w:t>
+      </w:r>
+    </w:p>
+    <w:p>
+      <w:r>
+        <w:t>It is a good practice to separate the logic from the return function so we can format the date</w:t>
+      </w:r>
+      <w:r>
+        <w:t xml:space="preserve"> inside our function and in the </w:t>
+      </w:r>
+      <w:proofErr w:type="gramStart"/>
+      <w:r>
+        <w:t>return</w:t>
+      </w:r>
+      <w:proofErr w:type="gramEnd"/>
+      <w:r>
+        <w:t xml:space="preserve"> statement just enter what we formatted. I’ve used </w:t>
+      </w:r>
+      <w:proofErr w:type="spellStart"/>
+      <w:r>
+        <w:t>toLocaleString</w:t>
+      </w:r>
+      <w:proofErr w:type="spellEnd"/>
+      <w:r>
+        <w:t xml:space="preserve"> instead of internationalization API here because that’s what the teacher used in the course.</w:t>
+      </w:r>
+    </w:p>
+    <w:p>
+      <w:r>
+        <w:rPr>
+          <w:noProof/>
+        </w:rPr>
+        <w:drawing>
+          <wp:inline distT="0" distB="0" distL="0" distR="0" wp14:anchorId="5684B794" wp14:editId="3C839E41">
+            <wp:extent cx="7410450" cy="3505200"/>
+            <wp:effectExtent l="0" t="0" r="0" b="0"/>
+            <wp:docPr id="22" name="Picture 22"/>
+            <wp:cNvGraphicFramePr>
+              <a:graphicFrameLocks xmlns:a="http://schemas.openxmlformats.org/drawingml/2006/main" noChangeAspect="1"/>
+            </wp:cNvGraphicFramePr>
+            <a:graphic xmlns:a="http://schemas.openxmlformats.org/drawingml/2006/main">
+              <a:graphicData uri="http://schemas.openxmlformats.org/drawingml/2006/picture">
+                <pic:pic xmlns:pic="http://schemas.openxmlformats.org/drawingml/2006/picture">
+                  <pic:nvPicPr>
+                    <pic:cNvPr id="1" name=""/>
+                    <pic:cNvPicPr/>
+                  </pic:nvPicPr>
+                  <pic:blipFill>
+                    <a:blip r:embed="rId25"/>
+                    <a:stretch>
+                      <a:fillRect/>
+                    </a:stretch>
+                  </pic:blipFill>
+                  <pic:spPr>
+                    <a:xfrm>
+                      <a:off x="0" y="0"/>
+                      <a:ext cx="7410450" cy="3505200"/>
+                    </a:xfrm>
+                    <a:prstGeom prst="rect">
+                      <a:avLst/>
+                    </a:prstGeom>
+                  </pic:spPr>
+                </pic:pic>
+              </a:graphicData>
+            </a:graphic>
+          </wp:inline>
+        </w:drawing>
+      </w:r>
+    </w:p>
+    <w:p>
+      <w:pPr>
+        <w:pStyle w:val="Heading2"/>
+      </w:pPr>
+      <w:r>
+        <w:t>Splitting Components into Multiple components</w:t>
+      </w:r>
+    </w:p>
+    <w:p>
+      <w:r>
+        <w:t xml:space="preserve">You will notice that in any project, your components will become bigger and bigger that is why react has this component concept. There is not a hard rule when to add a new component but we can argue in our expense component that it is getting </w:t>
+      </w:r>
+      <w:proofErr w:type="gramStart"/>
+      <w:r>
+        <w:t>a  bit</w:t>
+      </w:r>
+      <w:proofErr w:type="gramEnd"/>
+      <w:r>
+        <w:t xml:space="preserve"> too big so the calendar item might be considered as a separate component.</w:t>
+      </w:r>
+    </w:p>
+    <w:p/>
+    <w:p>
+      <w:proofErr w:type="gramStart"/>
+      <w:r>
+        <w:t>So</w:t>
+      </w:r>
+      <w:proofErr w:type="gramEnd"/>
+      <w:r>
+        <w:t xml:space="preserve"> like we did before we create a new JS and CSS File</w:t>
+      </w:r>
+    </w:p>
+    <w:p>
+      <w:pPr>
+        <w:rPr>
+          <w:noProof/>
+        </w:rPr>
+      </w:pPr>
+      <w:r>
+        <w:rPr>
+          <w:noProof/>
+        </w:rPr>
+        <w:t xml:space="preserve"> </w:t>
+      </w:r>
+      <w:r>
+        <w:rPr>
+          <w:noProof/>
+        </w:rPr>
+        <w:drawing>
+          <wp:inline distT="0" distB="0" distL="0" distR="0" wp14:anchorId="75A58092" wp14:editId="69426955">
+            <wp:extent cx="1695450" cy="1209675"/>
+            <wp:effectExtent l="0" t="0" r="0" b="9525"/>
+            <wp:docPr id="24" name="Picture 24"/>
+            <wp:cNvGraphicFramePr>
+              <a:graphicFrameLocks xmlns:a="http://schemas.openxmlformats.org/drawingml/2006/main" noChangeAspect="1"/>
+            </wp:cNvGraphicFramePr>
+            <a:graphic xmlns:a="http://schemas.openxmlformats.org/drawingml/2006/main">
+              <a:graphicData uri="http://schemas.openxmlformats.org/drawingml/2006/picture">
+                <pic:pic xmlns:pic="http://schemas.openxmlformats.org/drawingml/2006/picture">
+                  <pic:nvPicPr>
+                    <pic:cNvPr id="1" name=""/>
+                    <pic:cNvPicPr/>
+                  </pic:nvPicPr>
+                  <pic:blipFill>
+                    <a:blip r:embed="rId26"/>
+                    <a:stretch>
+                      <a:fillRect/>
+                    </a:stretch>
+                  </pic:blipFill>
+                  <pic:spPr>
+                    <a:xfrm>
+                      <a:off x="0" y="0"/>
+                      <a:ext cx="1695450" cy="1209675"/>
+                    </a:xfrm>
+                    <a:prstGeom prst="rect">
+                      <a:avLst/>
+                    </a:prstGeom>
+                  </pic:spPr>
+                </pic:pic>
+              </a:graphicData>
+            </a:graphic>
+          </wp:inline>
+        </w:drawing>
+      </w:r>
+    </w:p>
+    <w:p>
+      <w:r>
+        <w:t xml:space="preserve">The CSS is provided by teacher and the </w:t>
+      </w:r>
+      <w:proofErr w:type="spellStart"/>
+      <w:r>
+        <w:t>js</w:t>
+      </w:r>
+      <w:proofErr w:type="spellEnd"/>
+      <w:r>
+        <w:t xml:space="preserve"> file we will make ourselves</w:t>
+      </w:r>
+    </w:p>
+    <w:p>
+      <w:r>
+        <w:rPr>
+          <w:noProof/>
+        </w:rPr>
+        <w:drawing>
+          <wp:inline distT="0" distB="0" distL="0" distR="0" wp14:anchorId="46C90347" wp14:editId="288F8A5E">
+            <wp:extent cx="7772400" cy="4181475"/>
+            <wp:effectExtent l="0" t="0" r="0" b="9525"/>
+            <wp:docPr id="25" name="Picture 25"/>
+            <wp:cNvGraphicFramePr>
+              <a:graphicFrameLocks xmlns:a="http://schemas.openxmlformats.org/drawingml/2006/main" noChangeAspect="1"/>
+            </wp:cNvGraphicFramePr>
+            <a:graphic xmlns:a="http://schemas.openxmlformats.org/drawingml/2006/main">
+              <a:graphicData uri="http://schemas.openxmlformats.org/drawingml/2006/picture">
+                <pic:pic xmlns:pic="http://schemas.openxmlformats.org/drawingml/2006/picture">
+                  <pic:nvPicPr>
+                    <pic:cNvPr id="1" name=""/>
+                    <pic:cNvPicPr/>
+                  </pic:nvPicPr>
+                  <pic:blipFill>
+                    <a:blip r:embed="rId27"/>
+                    <a:stretch>
+                      <a:fillRect/>
+                    </a:stretch>
+                  </pic:blipFill>
+                  <pic:spPr>
+                    <a:xfrm>
+                      <a:off x="0" y="0"/>
+                      <a:ext cx="7772400" cy="4181475"/>
+                    </a:xfrm>
+                    <a:prstGeom prst="rect">
+                      <a:avLst/>
+                    </a:prstGeom>
+                  </pic:spPr>
+                </pic:pic>
+              </a:graphicData>
+            </a:graphic>
+          </wp:inline>
+        </w:drawing>
+      </w:r>
+    </w:p>
+    <w:p>
+      <w:r>
+        <w:t xml:space="preserve">And now in the </w:t>
+      </w:r>
+      <w:proofErr w:type="spellStart"/>
+      <w:r>
+        <w:t>ExpenseItem</w:t>
+      </w:r>
+      <w:proofErr w:type="spellEnd"/>
+      <w:r>
+        <w:t xml:space="preserve"> where the date is needed we just write the component with a simple closing tag (we can do this if there is nothing between the tags)</w:t>
+      </w:r>
+    </w:p>
+    <w:p>
+      <w:r>
+        <w:rPr>
+          <w:noProof/>
+        </w:rPr>
+        <w:drawing>
+          <wp:inline distT="0" distB="0" distL="0" distR="0" wp14:anchorId="13A81931" wp14:editId="32DB3149">
+            <wp:extent cx="7743825" cy="4010025"/>
+            <wp:effectExtent l="0" t="0" r="9525" b="9525"/>
+            <wp:docPr id="26" name="Picture 26"/>
+            <wp:cNvGraphicFramePr>
+              <a:graphicFrameLocks xmlns:a="http://schemas.openxmlformats.org/drawingml/2006/main" noChangeAspect="1"/>
+            </wp:cNvGraphicFramePr>
+            <a:graphic xmlns:a="http://schemas.openxmlformats.org/drawingml/2006/main">
+              <a:graphicData uri="http://schemas.openxmlformats.org/drawingml/2006/picture">
+                <pic:pic xmlns:pic="http://schemas.openxmlformats.org/drawingml/2006/picture">
+                  <pic:nvPicPr>
+                    <pic:cNvPr id="1" name=""/>
+                    <pic:cNvPicPr/>
+                  </pic:nvPicPr>
+                  <pic:blipFill>
+                    <a:blip r:embed="rId28"/>
+                    <a:stretch>
+                      <a:fillRect/>
+                    </a:stretch>
+                  </pic:blipFill>
+                  <pic:spPr>
+                    <a:xfrm>
+                      <a:off x="0" y="0"/>
+                      <a:ext cx="7743825" cy="4010025"/>
+                    </a:xfrm>
+                    <a:prstGeom prst="rect">
+                      <a:avLst/>
+                    </a:prstGeom>
+                  </pic:spPr>
+                </pic:pic>
+              </a:graphicData>
+            </a:graphic>
+          </wp:inline>
+        </w:drawing>
+      </w:r>
+    </w:p>
+    <w:p>
+      <w:r>
+        <w:t xml:space="preserve">This can get a bit confusing because we are funneling data </w:t>
+      </w:r>
+      <w:proofErr w:type="spellStart"/>
+      <w:r>
+        <w:t>trough</w:t>
+      </w:r>
+      <w:proofErr w:type="spellEnd"/>
+      <w:r>
+        <w:t xml:space="preserve"> multiple components.</w:t>
+      </w:r>
+    </w:p>
+    <w:p>
+      <w:proofErr w:type="gramStart"/>
+      <w:r>
+        <w:t>First</w:t>
+      </w:r>
+      <w:proofErr w:type="gramEnd"/>
+      <w:r>
+        <w:t xml:space="preserve"> we get the data from App.js which we pass to ExpenseItem.js which we pass to ExpenseDate.js</w:t>
+      </w:r>
+    </w:p>
+    <w:p>
+      <w:r>
+        <w:t>It is totally fine to pass data between multiple components using props</w:t>
+      </w:r>
+      <w:r>
+        <w:t xml:space="preserve"> that’s how props work</w:t>
+      </w:r>
       <w:bookmarkStart w:id="1" w:name="_GoBack"/>
       <w:bookmarkEnd w:id="1"/>
     </w:p>
-    <w:p/>
     <w:sectPr>
       <w:pgSz w:w="12240" w:h="15840"/>
       <w:pgMar w:top="1440" w:right="1440" w:bottom="1440" w:left="1440" w:header="720" w:footer="720" w:gutter="0"/>

</xml_diff>

<commit_message>
finished practice project on my own
</commit_message>
<xml_diff>
--- a/React Notes.docx
+++ b/React Notes.docx
@@ -8310,11 +8310,88 @@
       <w:r>
         <w:t>There is a dedicated tool for react development.</w:t>
       </w:r>
+      <w:r>
+        <w:t xml:space="preserve"> Download it from google</w:t>
+      </w:r>
+      <w:r>
+        <w:t xml:space="preserve"> and this will give us 2 more tabs in the developer console</w:t>
+      </w:r>
+    </w:p>
+    <w:p>
+      <w:r>
+        <w:rPr>
+          <w:noProof/>
+        </w:rPr>
+        <w:drawing>
+          <wp:inline distT="0" distB="0" distL="0" distR="0" wp14:anchorId="16DE2B99" wp14:editId="5E328384">
+            <wp:extent cx="10408619" cy="2834347"/>
+            <wp:effectExtent l="0" t="0" r="0" b="4445"/>
+            <wp:docPr id="42" name="Picture 42"/>
+            <wp:cNvGraphicFramePr>
+              <a:graphicFrameLocks xmlns:a="http://schemas.openxmlformats.org/drawingml/2006/main" noChangeAspect="1"/>
+            </wp:cNvGraphicFramePr>
+            <a:graphic xmlns:a="http://schemas.openxmlformats.org/drawingml/2006/main">
+              <a:graphicData uri="http://schemas.openxmlformats.org/drawingml/2006/picture">
+                <pic:pic xmlns:pic="http://schemas.openxmlformats.org/drawingml/2006/picture">
+                  <pic:nvPicPr>
+                    <pic:cNvPr id="1" name=""/>
+                    <pic:cNvPicPr/>
+                  </pic:nvPicPr>
+                  <pic:blipFill>
+                    <a:blip r:embed="rId94"/>
+                    <a:stretch>
+                      <a:fillRect/>
+                    </a:stretch>
+                  </pic:blipFill>
+                  <pic:spPr>
+                    <a:xfrm>
+                      <a:off x="0" y="0"/>
+                      <a:ext cx="10420328" cy="2837535"/>
+                    </a:xfrm>
+                    <a:prstGeom prst="rect">
+                      <a:avLst/>
+                    </a:prstGeom>
+                  </pic:spPr>
+                </pic:pic>
+              </a:graphicData>
+            </a:graphic>
+          </wp:inline>
+        </w:drawing>
+      </w:r>
+    </w:p>
+    <w:p>
+      <w:r>
+        <w:t>Notice we can see all the components</w:t>
+      </w:r>
+    </w:p>
+    <w:p>
+      <w:pPr>
+        <w:pStyle w:val="Heading1"/>
+      </w:pPr>
+      <w:r>
+        <w:t xml:space="preserve">A complete practice </w:t>
+      </w:r>
+      <w:proofErr w:type="gramStart"/>
+      <w:r>
+        <w:t>project</w:t>
+      </w:r>
+      <w:proofErr w:type="gramEnd"/>
+    </w:p>
+    <w:p>
+      <w:pPr>
+        <w:pStyle w:val="Heading2"/>
+      </w:pPr>
+      <w:r>
+        <w:t>Module Introduction</w:t>
+      </w:r>
+    </w:p>
+    <w:p>
+      <w:r>
+        <w:t>Here we will be creating a practice app that encapsulates all the stuff we learned until this point</w:t>
+      </w:r>
       <w:bookmarkStart w:id="1" w:name="_GoBack"/>
       <w:bookmarkEnd w:id="1"/>
     </w:p>
-    <w:p/>
-    <w:p/>
     <w:sectPr>
       <w:pgSz w:w="12240" w:h="15840"/>
       <w:pgMar w:top="1440" w:right="1440" w:bottom="1440" w:left="1440" w:header="720" w:footer="720" w:gutter="0"/>

</xml_diff>